<commit_message>
first commit foe our charchter
</commit_message>
<xml_diff>
--- a/Summary or the first HTML project.docx
+++ b/Summary or the first HTML project.docx
@@ -78,6 +78,13 @@
       </w:r>
       <w:r>
         <w:rPr>
+          <w:noProof/>
+          <w:lang w:val="en-US"/>
+        </w:rPr>
+        <w:t xml:space="preserve"> </w:t>
+      </w:r>
+      <w:r>
+        <w:rPr>
           <w:lang w:val="en-US"/>
         </w:rPr>
         <w:t xml:space="preserve">Summary or the first HTML project </w:t>
@@ -101,6 +108,466 @@
           <w:lang w:val="en-US"/>
         </w:rPr>
         <w:t>Tags</w:t>
+      </w:r>
+    </w:p>
+    <w:p>
+      <w:pPr>
+        <w:rPr>
+          <w:lang w:val="en-US"/>
+        </w:rPr>
+      </w:pPr>
+      <w:r>
+        <w:rPr>
+          <w:lang w:val="en-US"/>
+        </w:rPr>
+        <w:t xml:space="preserve"> h1     headline </w:t>
+      </w:r>
+    </w:p>
+    <w:p>
+      <w:pPr>
+        <w:rPr>
+          <w:lang w:val="en-US"/>
+        </w:rPr>
+      </w:pPr>
+      <w:r>
+        <w:rPr>
+          <w:lang w:val="en-US"/>
+        </w:rPr>
+        <w:t xml:space="preserve">P          paragraphs </w:t>
+      </w:r>
+    </w:p>
+    <w:p>
+      <w:pPr>
+        <w:rPr>
+          <w:lang w:val="en-US"/>
+        </w:rPr>
+      </w:pPr>
+      <w:r>
+        <w:rPr>
+          <w:lang w:val="en-US"/>
+        </w:rPr>
+        <w:t xml:space="preserve">Div      everything in the body  </w:t>
+      </w:r>
+    </w:p>
+    <w:p>
+      <w:pPr>
+        <w:rPr>
+          <w:lang w:val="en-US"/>
+        </w:rPr>
+      </w:pPr>
+      <w:r>
+        <w:rPr>
+          <w:lang w:val="en-US"/>
+        </w:rPr>
+        <w:t xml:space="preserve">a          links </w:t>
+      </w:r>
+    </w:p>
+    <w:p>
+      <w:pPr>
+        <w:rPr>
+          <w:lang w:val="en-US"/>
+        </w:rPr>
+      </w:pPr>
+      <w:proofErr w:type="spellStart"/>
+      <w:r>
+        <w:rPr>
+          <w:lang w:val="en-US"/>
+        </w:rPr>
+        <w:t>img</w:t>
+      </w:r>
+      <w:proofErr w:type="spellEnd"/>
+      <w:r>
+        <w:rPr>
+          <w:lang w:val="en-US"/>
+        </w:rPr>
+        <w:t xml:space="preserve">       adding images </w:t>
+      </w:r>
+    </w:p>
+    <w:p>
+      <w:pPr>
+        <w:rPr>
+          <w:lang w:val="en-US"/>
+        </w:rPr>
+      </w:pPr>
+      <w:proofErr w:type="spellStart"/>
+      <w:r>
+        <w:rPr>
+          <w:lang w:val="en-US"/>
+        </w:rPr>
+        <w:t>br</w:t>
+      </w:r>
+      <w:proofErr w:type="spellEnd"/>
+      <w:r>
+        <w:rPr>
+          <w:lang w:val="en-US"/>
+        </w:rPr>
+        <w:t xml:space="preserve">        line br</w:t>
+      </w:r>
+      <w:r>
+        <w:rPr>
+          <w:lang w:val="en-US"/>
+        </w:rPr>
+        <w:t>e</w:t>
+      </w:r>
+      <w:r>
+        <w:rPr>
+          <w:lang w:val="en-US"/>
+        </w:rPr>
+        <w:t xml:space="preserve">ak – without closing tag </w:t>
+      </w:r>
+    </w:p>
+    <w:p>
+      <w:pPr>
+        <w:rPr>
+          <w:lang w:val="en-US"/>
+        </w:rPr>
+      </w:pPr>
+    </w:p>
+    <w:p>
+      <w:pPr>
+        <w:rPr>
+          <w:lang w:val="en-US"/>
+        </w:rPr>
+      </w:pPr>
+      <w:proofErr w:type="gramStart"/>
+      <w:r>
+        <w:rPr>
+          <w:lang w:val="en-US"/>
+        </w:rPr>
+        <w:t>span  is</w:t>
+      </w:r>
+      <w:proofErr w:type="gramEnd"/>
+      <w:r>
+        <w:rPr>
+          <w:lang w:val="en-US"/>
+        </w:rPr>
+        <w:t xml:space="preserve"> between </w:t>
+      </w:r>
+      <w:proofErr w:type="spellStart"/>
+      <w:r>
+        <w:rPr>
+          <w:lang w:val="en-US"/>
+        </w:rPr>
+        <w:t>elelment</w:t>
+      </w:r>
+      <w:proofErr w:type="spellEnd"/>
+      <w:r>
+        <w:rPr>
+          <w:lang w:val="en-US"/>
+        </w:rPr>
+        <w:t xml:space="preserve"> or separate </w:t>
+      </w:r>
+    </w:p>
+    <w:p>
+      <w:pPr>
+        <w:rPr>
+          <w:lang w:val="en-US"/>
+        </w:rPr>
+      </w:pPr>
+    </w:p>
+    <w:p>
+      <w:pPr>
+        <w:rPr>
+          <w:lang w:val="en-US"/>
+        </w:rPr>
+      </w:pPr>
+      <w:r>
+        <w:rPr>
+          <w:lang w:val="en-US"/>
+        </w:rPr>
+        <w:t>Attributes</w:t>
+      </w:r>
+      <w:r>
+        <w:rPr>
+          <w:lang w:val="en-US"/>
+        </w:rPr>
+        <w:t xml:space="preserve"> inside each tags </w:t>
+      </w:r>
+    </w:p>
+    <w:p>
+      <w:pPr>
+        <w:rPr>
+          <w:lang w:val="en-US"/>
+        </w:rPr>
+      </w:pPr>
+      <w:proofErr w:type="gramStart"/>
+      <w:r>
+        <w:rPr>
+          <w:lang w:val="en-US"/>
+        </w:rPr>
+        <w:t xml:space="preserve">style </w:t>
+      </w:r>
+      <w:r>
+        <w:rPr>
+          <w:lang w:val="en-US"/>
+        </w:rPr>
+        <w:t xml:space="preserve"> --</w:t>
+      </w:r>
+      <w:proofErr w:type="gramEnd"/>
+      <w:r>
+        <w:rPr>
+          <w:lang w:val="en-US"/>
+        </w:rPr>
+        <w:t xml:space="preserve">Color or text attributes </w:t>
+      </w:r>
+    </w:p>
+    <w:p>
+      <w:pPr>
+        <w:rPr>
+          <w:lang w:val="en-US"/>
+        </w:rPr>
+      </w:pPr>
+    </w:p>
+    <w:p>
+      <w:pPr>
+        <w:rPr>
+          <w:lang w:val="en-US"/>
+        </w:rPr>
+      </w:pPr>
+    </w:p>
+    <w:p>
+      <w:pPr>
+        <w:rPr>
+          <w:lang w:val="en-US"/>
+        </w:rPr>
+      </w:pPr>
+      <w:proofErr w:type="spellStart"/>
+      <w:r>
+        <w:rPr>
+          <w:lang w:val="en-US"/>
+        </w:rPr>
+        <w:t>Css</w:t>
+      </w:r>
+      <w:proofErr w:type="spellEnd"/>
+      <w:r>
+        <w:rPr>
+          <w:lang w:val="en-US"/>
+        </w:rPr>
+        <w:t xml:space="preserve"> </w:t>
+      </w:r>
+    </w:p>
+    <w:p>
+      <w:pPr>
+        <w:rPr>
+          <w:lang w:val="en-US"/>
+        </w:rPr>
+      </w:pPr>
+      <w:r>
+        <w:rPr>
+          <w:lang w:val="en-US"/>
+        </w:rPr>
+        <w:t>Class</w:t>
+      </w:r>
+      <w:r>
+        <w:rPr>
+          <w:lang w:val="en-US"/>
+        </w:rPr>
+        <w:t xml:space="preserve"> </w:t>
+      </w:r>
+      <w:proofErr w:type="gramStart"/>
+      <w:r>
+        <w:rPr>
+          <w:lang w:val="en-US"/>
+        </w:rPr>
+        <w:t xml:space="preserve">  .</w:t>
+      </w:r>
+      <w:proofErr w:type="gramEnd"/>
+    </w:p>
+    <w:p>
+      <w:pPr>
+        <w:rPr>
+          <w:lang w:val="en-US"/>
+        </w:rPr>
+      </w:pPr>
+      <w:r>
+        <w:rPr>
+          <w:lang w:val="en-US"/>
+        </w:rPr>
+        <w:t xml:space="preserve"># ID   for only one element </w:t>
+      </w:r>
+    </w:p>
+    <w:p>
+      <w:pPr>
+        <w:rPr>
+          <w:lang w:val="en-US"/>
+        </w:rPr>
+      </w:pPr>
+      <w:r>
+        <w:rPr>
+          <w:lang w:val="en-US"/>
+        </w:rPr>
+        <w:t xml:space="preserve">Id is more </w:t>
+      </w:r>
+      <w:proofErr w:type="spellStart"/>
+      <w:r>
+        <w:rPr>
+          <w:lang w:val="en-US"/>
+        </w:rPr>
+        <w:t>wighted</w:t>
+      </w:r>
+      <w:proofErr w:type="spellEnd"/>
+      <w:r>
+        <w:rPr>
+          <w:lang w:val="en-US"/>
+        </w:rPr>
+        <w:t xml:space="preserve"> than </w:t>
+      </w:r>
+      <w:proofErr w:type="gramStart"/>
+      <w:r>
+        <w:rPr>
+          <w:lang w:val="en-US"/>
+        </w:rPr>
+        <w:t>class  and</w:t>
+      </w:r>
+      <w:proofErr w:type="gramEnd"/>
+      <w:r>
+        <w:rPr>
+          <w:lang w:val="en-US"/>
+        </w:rPr>
+        <w:t xml:space="preserve"> class is more weighted than Tag attributes </w:t>
+      </w:r>
+    </w:p>
+    <w:p>
+      <w:pPr>
+        <w:rPr>
+          <w:lang w:val="en-US"/>
+        </w:rPr>
+      </w:pPr>
+    </w:p>
+    <w:p>
+      <w:pPr>
+        <w:rPr>
+          <w:lang w:val="en-US"/>
+        </w:rPr>
+      </w:pPr>
+      <w:r>
+        <w:rPr>
+          <w:lang w:val="en-US"/>
+        </w:rPr>
+        <w:t xml:space="preserve">WRITING NOTTES </w:t>
+      </w:r>
+    </w:p>
+    <w:p>
+      <w:pPr>
+        <w:rPr>
+          <w:lang w:val="en-US"/>
+        </w:rPr>
+      </w:pPr>
+      <w:r>
+        <w:rPr>
+          <w:lang w:val="en-US"/>
+        </w:rPr>
+        <w:t>&lt;!---</w:t>
+      </w:r>
+      <w:r>
+        <w:rPr>
+          <w:lang w:val="en-US"/>
+        </w:rPr>
+        <w:t xml:space="preserve">  ………………. </w:t>
+      </w:r>
+      <w:r>
+        <w:rPr>
+          <w:lang w:val="en-US"/>
+        </w:rPr>
+        <w:t>--&gt;</w:t>
+      </w:r>
+      <w:proofErr w:type="gramStart"/>
+      <w:r>
+        <w:rPr>
+          <w:lang w:val="en-US"/>
+        </w:rPr>
+        <w:t xml:space="preserve">   (</w:t>
+      </w:r>
+      <w:proofErr w:type="gramEnd"/>
+      <w:r>
+        <w:rPr>
+          <w:lang w:val="en-US"/>
+        </w:rPr>
+        <w:t xml:space="preserve">  In the </w:t>
+      </w:r>
+      <w:proofErr w:type="spellStart"/>
+      <w:r>
+        <w:rPr>
+          <w:lang w:val="en-US"/>
+        </w:rPr>
+        <w:t>Geman</w:t>
+      </w:r>
+      <w:proofErr w:type="spellEnd"/>
+      <w:r>
+        <w:rPr>
+          <w:lang w:val="en-US"/>
+        </w:rPr>
+        <w:t xml:space="preserve"> Keyboard   ! – 1 </w:t>
+      </w:r>
+      <w:proofErr w:type="gramStart"/>
+      <w:r>
+        <w:rPr>
+          <w:lang w:val="en-US"/>
+        </w:rPr>
+        <w:t>bottom  ,</w:t>
+      </w:r>
+      <w:proofErr w:type="gramEnd"/>
+      <w:r>
+        <w:rPr>
+          <w:lang w:val="en-US"/>
+        </w:rPr>
+        <w:t xml:space="preserve">    * at  the 8 </w:t>
+      </w:r>
+      <w:proofErr w:type="spellStart"/>
+      <w:r>
+        <w:rPr>
+          <w:lang w:val="en-US"/>
+        </w:rPr>
+        <w:t>botom</w:t>
+      </w:r>
+      <w:proofErr w:type="spellEnd"/>
+      <w:r>
+        <w:rPr>
+          <w:lang w:val="en-US"/>
+        </w:rPr>
+        <w:t xml:space="preserve"> </w:t>
+      </w:r>
+    </w:p>
+    <w:p>
+      <w:pPr>
+        <w:rPr>
+          <w:b/>
+          <w:bCs/>
+        </w:rPr>
+      </w:pPr>
+    </w:p>
+    <w:p>
+      <w:pPr>
+        <w:rPr>
+          <w:lang w:val="en-US"/>
+        </w:rPr>
+      </w:pPr>
+      <w:proofErr w:type="gramStart"/>
+      <w:r>
+        <w:rPr>
+          <w:lang w:val="en-US"/>
+        </w:rPr>
+        <w:t>OR  COMMENTS</w:t>
+      </w:r>
+      <w:proofErr w:type="gramEnd"/>
+      <w:r>
+        <w:rPr>
+          <w:lang w:val="en-US"/>
+        </w:rPr>
+        <w:t xml:space="preserve"> THAT BROWSER CANT SEE </w:t>
+      </w:r>
+    </w:p>
+    <w:p>
+      <w:pPr>
+        <w:rPr>
+          <w:lang w:val="en-US"/>
+        </w:rPr>
+      </w:pPr>
+      <w:r>
+        <w:rPr>
+          <w:lang w:val="en-US"/>
+        </w:rPr>
+        <w:t>/*        …………………*/</w:t>
       </w:r>
       <w:bookmarkStart w:id="0" w:name="_GoBack"/>
       <w:bookmarkEnd w:id="0"/>
@@ -111,166 +578,34 @@
           <w:lang w:val="en-US"/>
         </w:rPr>
       </w:pPr>
-      <w:r>
-        <w:rPr>
-          <w:lang w:val="en-US"/>
-        </w:rPr>
-        <w:t xml:space="preserve"> h1     headline </w:t>
-      </w:r>
-    </w:p>
-    <w:p>
-      <w:pPr>
-        <w:rPr>
-          <w:lang w:val="en-US"/>
-        </w:rPr>
-      </w:pPr>
-      <w:r>
-        <w:rPr>
-          <w:lang w:val="en-US"/>
-        </w:rPr>
-        <w:t xml:space="preserve">P          paragraphs </w:t>
-      </w:r>
-    </w:p>
-    <w:p>
-      <w:pPr>
-        <w:rPr>
-          <w:lang w:val="en-US"/>
-        </w:rPr>
-      </w:pPr>
-      <w:proofErr w:type="spellStart"/>
-      <w:r>
-        <w:rPr>
-          <w:lang w:val="en-US"/>
-        </w:rPr>
-        <w:t>Div</w:t>
-      </w:r>
-      <w:proofErr w:type="spellEnd"/>
-      <w:r>
-        <w:rPr>
-          <w:lang w:val="en-US"/>
-        </w:rPr>
-        <w:t xml:space="preserve">      everything in the body  </w:t>
-      </w:r>
-    </w:p>
-    <w:p>
-      <w:pPr>
-        <w:rPr>
-          <w:lang w:val="en-US"/>
-        </w:rPr>
-      </w:pPr>
-      <w:r>
-        <w:rPr>
-          <w:lang w:val="en-US"/>
-        </w:rPr>
-        <w:t xml:space="preserve">a          links </w:t>
-      </w:r>
-    </w:p>
-    <w:p>
-      <w:pPr>
-        <w:rPr>
-          <w:lang w:val="en-US"/>
-        </w:rPr>
-      </w:pPr>
-      <w:proofErr w:type="spellStart"/>
-      <w:r>
-        <w:rPr>
-          <w:lang w:val="en-US"/>
-        </w:rPr>
-        <w:t>img</w:t>
-      </w:r>
-      <w:proofErr w:type="spellEnd"/>
-      <w:r>
-        <w:rPr>
-          <w:lang w:val="en-US"/>
-        </w:rPr>
-        <w:t xml:space="preserve">       adding images </w:t>
-      </w:r>
-    </w:p>
-    <w:p>
-      <w:pPr>
-        <w:rPr>
-          <w:lang w:val="en-US"/>
-        </w:rPr>
-      </w:pPr>
-      <w:proofErr w:type="spellStart"/>
-      <w:r>
-        <w:rPr>
-          <w:lang w:val="en-US"/>
-        </w:rPr>
-        <w:t>br</w:t>
-      </w:r>
-      <w:proofErr w:type="spellEnd"/>
-      <w:r>
-        <w:rPr>
-          <w:lang w:val="en-US"/>
-        </w:rPr>
-        <w:t xml:space="preserve">        line br</w:t>
-      </w:r>
-      <w:r>
-        <w:rPr>
-          <w:lang w:val="en-US"/>
-        </w:rPr>
-        <w:t>e</w:t>
-      </w:r>
-      <w:r>
-        <w:rPr>
-          <w:lang w:val="en-US"/>
-        </w:rPr>
-        <w:t xml:space="preserve">ak – without closing tag </w:t>
-      </w:r>
-    </w:p>
-    <w:p>
-      <w:pPr>
-        <w:rPr>
-          <w:lang w:val="en-US"/>
-        </w:rPr>
-      </w:pPr>
-    </w:p>
-    <w:p>
-      <w:pPr>
-        <w:rPr>
-          <w:lang w:val="en-US"/>
-        </w:rPr>
-      </w:pPr>
-      <w:r>
-        <w:rPr>
-          <w:lang w:val="en-US"/>
-        </w:rPr>
-        <w:t>Attributes</w:t>
-      </w:r>
-      <w:r>
-        <w:rPr>
-          <w:lang w:val="en-US"/>
-        </w:rPr>
-        <w:t xml:space="preserve"> inside each tags </w:t>
-      </w:r>
-    </w:p>
-    <w:p>
-      <w:pPr>
-        <w:rPr>
-          <w:lang w:val="en-US"/>
-        </w:rPr>
-      </w:pPr>
-      <w:proofErr w:type="gramStart"/>
-      <w:r>
-        <w:rPr>
-          <w:lang w:val="en-US"/>
-        </w:rPr>
-        <w:t xml:space="preserve">style </w:t>
-      </w:r>
-      <w:r>
-        <w:rPr>
-          <w:lang w:val="en-US"/>
-        </w:rPr>
-        <w:t xml:space="preserve"> --</w:t>
-      </w:r>
-      <w:proofErr w:type="gramEnd"/>
-      <w:r>
-        <w:rPr>
-          <w:lang w:val="en-US"/>
-        </w:rPr>
-        <w:t xml:space="preserve">Color or text attributes </w:t>
-      </w:r>
+    </w:p>
+    <w:p>
+      <w:pPr>
+        <w:rPr>
+          <w:lang w:val="en-US"/>
+        </w:rPr>
+      </w:pPr>
+    </w:p>
+    <w:p>
+      <w:pPr>
+        <w:rPr>
+          <w:lang w:val="en-US"/>
+        </w:rPr>
+      </w:pPr>
+    </w:p>
+    <w:p>
+      <w:pPr>
+        <w:rPr>
+          <w:lang w:val="en-US"/>
+        </w:rPr>
+      </w:pPr>
+    </w:p>
+    <w:p>
+      <w:pPr>
+        <w:rPr>
+          <w:lang w:val="en-US"/>
+        </w:rPr>
+      </w:pPr>
     </w:p>
     <w:p>
       <w:pPr>
@@ -735,7 +1070,6 @@
   <w:style w:type="character" w:default="1" w:styleId="DefaultParagraphFont">
     <w:name w:val="Default Paragraph Font"/>
     <w:uiPriority w:val="1"/>
-    <w:semiHidden/>
     <w:unhideWhenUsed/>
   </w:style>
   <w:style w:type="table" w:default="1" w:styleId="TableNormal">

</xml_diff>